<commit_message>
perbaiki template D3 revisi
</commit_message>
<xml_diff>
--- a/D3 Keperawatan/TRANSKRIP_NILAI_D3 Revisi.docx
+++ b/D3 Keperawatan/TRANSKRIP_NILAI_D3 Revisi.docx
@@ -20379,7 +20379,6 @@
                 <w:szCs w:val="20"/>
               </w:rPr>
               <w:br/>
-              <w:t>(</w:t>
             </w:r>
             <w:r>
               <w:rPr>
@@ -20414,15 +20413,6 @@
               </w:rPr>
               <w:t>Study Program</w:t>
             </w:r>
-            <w:r>
-              <w:rPr>
-                <w:rFonts w:cstheme="minorHAnsi"/>
-                <w:b/>
-                <w:sz w:val="20"/>
-                <w:szCs w:val="20"/>
-              </w:rPr>
-              <w:t>)</w:t>
-            </w:r>
           </w:p>
           <w:p>
             <w:pPr>
@@ -20494,7 +20484,6 @@
               <w:t xml:space="preserve">Zakiah Rahman, </w:t>
             </w:r>
             <w:proofErr w:type="spellStart"/>
-            <w:proofErr w:type="gramStart"/>
             <w:r>
               <w:rPr>
                 <w:rFonts w:cstheme="minorHAnsi"/>
@@ -20504,7 +20493,6 @@
               <w:t>S.Kep</w:t>
             </w:r>
             <w:proofErr w:type="spellEnd"/>
-            <w:proofErr w:type="gramEnd"/>
             <w:r>
               <w:rPr>
                 <w:rFonts w:cstheme="minorHAnsi"/>
@@ -20540,7 +20528,6 @@
               <w:t xml:space="preserve"> </w:t>
             </w:r>
             <w:proofErr w:type="spellStart"/>
-            <w:proofErr w:type="gramStart"/>
             <w:r>
               <w:rPr>
                 <w:rFonts w:cstheme="minorHAnsi"/>
@@ -20550,7 +20537,6 @@
               <w:t>M.Kep</w:t>
             </w:r>
             <w:proofErr w:type="spellEnd"/>
-            <w:proofErr w:type="gramEnd"/>
             <w:r>
               <w:rPr>
                 <w:rFonts w:cstheme="minorHAnsi"/>
@@ -20841,77 +20827,7 @@
                 <w:sz w:val="20"/>
                 <w:szCs w:val="20"/>
               </w:rPr>
-              <w:t>(</w:t>
-            </w:r>
-            <w:r>
-              <w:rPr>
-                <w:rFonts w:cstheme="minorHAnsi"/>
-                <w:b/>
-                <w:i/>
-                <w:iCs/>
-                <w:sz w:val="20"/>
-                <w:szCs w:val="20"/>
-              </w:rPr>
-              <w:t xml:space="preserve">Head </w:t>
-            </w:r>
-            <w:proofErr w:type="gramStart"/>
-            <w:r>
-              <w:rPr>
-                <w:rFonts w:cstheme="minorHAnsi"/>
-                <w:b/>
-                <w:i/>
-                <w:iCs/>
-                <w:sz w:val="20"/>
-                <w:szCs w:val="20"/>
-              </w:rPr>
-              <w:t>Of</w:t>
-            </w:r>
-            <w:proofErr w:type="gramEnd"/>
-            <w:r>
-              <w:rPr>
-                <w:rFonts w:cstheme="minorHAnsi"/>
-                <w:b/>
-                <w:i/>
-                <w:iCs/>
-                <w:sz w:val="20"/>
-                <w:szCs w:val="20"/>
-              </w:rPr>
-              <w:t xml:space="preserve"> </w:t>
-            </w:r>
-            <w:proofErr w:type="gramStart"/>
-            <w:r>
-              <w:rPr>
-                <w:rFonts w:cstheme="minorHAnsi"/>
-                <w:b/>
-                <w:i/>
-                <w:iCs/>
-                <w:sz w:val="20"/>
-                <w:szCs w:val="20"/>
-              </w:rPr>
-              <w:t>The</w:t>
-            </w:r>
-            <w:proofErr w:type="gramEnd"/>
-            <w:r>
-              <w:rPr>
-                <w:rFonts w:cstheme="minorHAnsi"/>
-                <w:b/>
-                <w:i/>
-                <w:iCs/>
-                <w:sz w:val="20"/>
-                <w:szCs w:val="20"/>
-              </w:rPr>
-              <w:t xml:space="preserve"> Institution</w:t>
-            </w:r>
-            <w:r>
-              <w:rPr>
-                <w:rFonts w:cstheme="minorHAnsi"/>
-                <w:b/>
-                <w:i/>
-                <w:iCs/>
-                <w:sz w:val="20"/>
-                <w:szCs w:val="20"/>
-              </w:rPr>
-              <w:t>)</w:t>
+              <w:t>Head Of The Institution</w:t>
             </w:r>
           </w:p>
           <w:p>
@@ -21374,7 +21290,6 @@
             <w:t xml:space="preserve">W.R. </w:t>
           </w:r>
           <w:proofErr w:type="spellStart"/>
-          <w:proofErr w:type="gramStart"/>
           <w:r>
             <w:rPr>
               <w:rFonts w:ascii="Brush Script MT" w:hAnsi="Brush Script MT" w:cs="Arial"/>
@@ -21392,7 +21307,6 @@
             <w:t>Tanjungpinang</w:t>
           </w:r>
           <w:proofErr w:type="spellEnd"/>
-          <w:proofErr w:type="gramEnd"/>
           <w:r>
             <w:rPr>
               <w:rFonts w:ascii="Brush Script MT" w:hAnsi="Brush Script MT" w:cs="Arial"/>
@@ -21469,16 +21383,7 @@
               <w:szCs w:val="28"/>
               <w:lang w:val="sv-SE"/>
             </w:rPr>
-            <w:t xml:space="preserve"> </w:t>
-          </w:r>
-          <w:proofErr w:type="gramStart"/>
-          <w:r>
-            <w:rPr>
-              <w:rFonts w:ascii="Brush Script MT" w:hAnsi="Brush Script MT" w:cs="Arial"/>
-              <w:szCs w:val="28"/>
-              <w:lang w:val="sv-SE"/>
-            </w:rPr>
-            <w:t>2912</w:t>
+            <w:t xml:space="preserve"> 2912</w:t>
           </w:r>
           <w:r>
             <w:rPr>
@@ -21488,7 +21393,6 @@
             </w:rPr>
             <w:t>5</w:t>
           </w:r>
-          <w:proofErr w:type="gramEnd"/>
         </w:p>
         <w:p>
           <w:pPr>
@@ -21605,7 +21509,6 @@
             <w:t xml:space="preserve"> </w:t>
           </w:r>
           <w:proofErr w:type="spellStart"/>
-          <w:proofErr w:type="gramStart"/>
           <w:r>
             <w:rPr>
               <w:rFonts w:ascii="Brush Script MT" w:hAnsi="Brush Script MT" w:cs="Arial"/>
@@ -21617,14 +21520,7 @@
             <w:rPr>
               <w:rFonts w:ascii="Brush Script MT" w:hAnsi="Brush Script MT" w:cs="Arial"/>
             </w:rPr>
-            <w:t xml:space="preserve"> :</w:t>
-          </w:r>
-          <w:proofErr w:type="gramEnd"/>
-          <w:r>
-            <w:rPr>
-              <w:rFonts w:ascii="Brush Script MT" w:hAnsi="Brush Script MT" w:cs="Arial"/>
-            </w:rPr>
-            <w:t xml:space="preserve"> www.stikeshangtuah-tpi</w:t>
+            <w:t xml:space="preserve"> : www.stikeshangtuah-tpi</w:t>
           </w:r>
           <w:r>
             <w:rPr>

</xml_diff>